<commit_message>
Added Storyboard to Proposal
</commit_message>
<xml_diff>
--- a/proposal.docx
+++ b/proposal.docx
@@ -314,6 +314,275 @@
     <w:p>
       <w:r>
         <w:t>None</w:t>
+      </w:r>
+    </w:p>
+    <w:p>
+      <w:pPr>
+        <w:rPr>
+          <w:b/>
+          <w:bCs/>
+        </w:rPr>
+      </w:pPr>
+    </w:p>
+    <w:p>
+      <w:pPr>
+        <w:rPr>
+          <w:b/>
+          <w:bCs/>
+        </w:rPr>
+      </w:pPr>
+      <w:r>
+        <w:rPr>
+          <w:b/>
+          <w:bCs/>
+        </w:rPr>
+        <w:lastRenderedPageBreak/>
+        <w:t>Storyboard</w:t>
+      </w:r>
+      <w:r>
+        <w:rPr>
+          <w:b/>
+          <w:bCs/>
+        </w:rPr>
+        <w:t xml:space="preserve"> (</w:t>
+      </w:r>
+      <w:hyperlink r:id="rId8" w:history="1">
+        <w:r>
+          <w:rPr>
+            <w:rStyle w:val="Hyperlink"/>
+            <w:b/>
+            <w:bCs/>
+          </w:rPr>
+          <w:t>LINK</w:t>
+        </w:r>
+      </w:hyperlink>
+      <w:r>
+        <w:rPr>
+          <w:b/>
+          <w:bCs/>
+        </w:rPr>
+        <w:t>)</w:t>
+      </w:r>
+    </w:p>
+    <w:p>
+      <w:r>
+        <w:t>Start</w:t>
+      </w:r>
+      <w:r>
+        <w:t>ing Screen/Basic Game HUD</w:t>
+      </w:r>
+    </w:p>
+    <w:p>
+      <w:pPr>
+        <w:rPr>
+          <w:b/>
+          <w:bCs/>
+        </w:rPr>
+      </w:pPr>
+      <w:r>
+        <w:rPr>
+          <w:b/>
+          <w:bCs/>
+        </w:rPr>
+        <w:drawing>
+          <wp:inline distT="0" distB="0" distL="0" distR="0" wp14:anchorId="0DF3F5DA" wp14:editId="06FA4CC5">
+            <wp:extent cx="5716800" cy="1790165"/>
+            <wp:effectExtent l="0" t="0" r="0" b="635"/>
+            <wp:docPr id="215009057" name="Picture 1" descr="A screenshot of a computer screen&#10;&#10;Description automatically generated"/>
+            <wp:cNvGraphicFramePr>
+              <a:graphicFrameLocks xmlns:a="http://schemas.openxmlformats.org/drawingml/2006/main" noChangeAspect="1"/>
+            </wp:cNvGraphicFramePr>
+            <a:graphic xmlns:a="http://schemas.openxmlformats.org/drawingml/2006/main">
+              <a:graphicData uri="http://schemas.openxmlformats.org/drawingml/2006/picture">
+                <pic:pic xmlns:pic="http://schemas.openxmlformats.org/drawingml/2006/picture">
+                  <pic:nvPicPr>
+                    <pic:cNvPr id="215009057" name="Picture 1" descr="A screenshot of a computer screen&#10;&#10;Description automatically generated"/>
+                    <pic:cNvPicPr/>
+                  </pic:nvPicPr>
+                  <pic:blipFill>
+                    <a:blip r:embed="rId9"/>
+                    <a:stretch>
+                      <a:fillRect/>
+                    </a:stretch>
+                  </pic:blipFill>
+                  <pic:spPr>
+                    <a:xfrm>
+                      <a:off x="0" y="0"/>
+                      <a:ext cx="5724639" cy="1792620"/>
+                    </a:xfrm>
+                    <a:prstGeom prst="rect">
+                      <a:avLst/>
+                    </a:prstGeom>
+                  </pic:spPr>
+                </pic:pic>
+              </a:graphicData>
+            </a:graphic>
+          </wp:inline>
+        </w:drawing>
+      </w:r>
+    </w:p>
+    <w:p>
+      <w:r>
+        <w:t xml:space="preserve">Dynamic Time Warping Algorithm to Detect </w:t>
+      </w:r>
+      <w:r>
+        <w:t>User-Drawn</w:t>
+      </w:r>
+      <w:r>
+        <w:t xml:space="preserve"> Shape</w:t>
+      </w:r>
+      <w:r>
+        <w:t>/Accuracy</w:t>
+      </w:r>
+    </w:p>
+    <w:p>
+      <w:pPr>
+        <w:rPr>
+          <w:b/>
+          <w:bCs/>
+        </w:rPr>
+      </w:pPr>
+      <w:r>
+        <w:rPr>
+          <w:b/>
+          <w:bCs/>
+        </w:rPr>
+        <w:drawing>
+          <wp:inline distT="0" distB="0" distL="0" distR="0" wp14:anchorId="2E7B1A3D" wp14:editId="00449E96">
+            <wp:extent cx="5716270" cy="1763738"/>
+            <wp:effectExtent l="0" t="0" r="0" b="8255"/>
+            <wp:docPr id="1512106040" name="Picture 1" descr="A screenshot of a computer&#10;&#10;Description automatically generated"/>
+            <wp:cNvGraphicFramePr>
+              <a:graphicFrameLocks xmlns:a="http://schemas.openxmlformats.org/drawingml/2006/main" noChangeAspect="1"/>
+            </wp:cNvGraphicFramePr>
+            <a:graphic xmlns:a="http://schemas.openxmlformats.org/drawingml/2006/main">
+              <a:graphicData uri="http://schemas.openxmlformats.org/drawingml/2006/picture">
+                <pic:pic xmlns:pic="http://schemas.openxmlformats.org/drawingml/2006/picture">
+                  <pic:nvPicPr>
+                    <pic:cNvPr id="1512106040" name="Picture 1" descr="A screenshot of a computer&#10;&#10;Description automatically generated"/>
+                    <pic:cNvPicPr/>
+                  </pic:nvPicPr>
+                  <pic:blipFill>
+                    <a:blip r:embed="rId10"/>
+                    <a:stretch>
+                      <a:fillRect/>
+                    </a:stretch>
+                  </pic:blipFill>
+                  <pic:spPr>
+                    <a:xfrm>
+                      <a:off x="0" y="0"/>
+                      <a:ext cx="5731214" cy="1768349"/>
+                    </a:xfrm>
+                    <a:prstGeom prst="rect">
+                      <a:avLst/>
+                    </a:prstGeom>
+                  </pic:spPr>
+                </pic:pic>
+              </a:graphicData>
+            </a:graphic>
+          </wp:inline>
+        </w:drawing>
+      </w:r>
+    </w:p>
+    <w:p>
+      <w:r>
+        <w:t>Losing Hearts/</w:t>
+      </w:r>
+      <w:r>
+        <w:t>Combo Creation Algorithm</w:t>
+      </w:r>
+    </w:p>
+    <w:p>
+      <w:r>
+        <w:drawing>
+          <wp:inline distT="0" distB="0" distL="0" distR="0" wp14:anchorId="3C5C486B" wp14:editId="3A9035F2">
+            <wp:extent cx="5702400" cy="1635785"/>
+            <wp:effectExtent l="0" t="0" r="0" b="2540"/>
+            <wp:docPr id="56571587" name="Picture 1" descr="A screenshot of a game&#10;&#10;Description automatically generated"/>
+            <wp:cNvGraphicFramePr>
+              <a:graphicFrameLocks xmlns:a="http://schemas.openxmlformats.org/drawingml/2006/main" noChangeAspect="1"/>
+            </wp:cNvGraphicFramePr>
+            <a:graphic xmlns:a="http://schemas.openxmlformats.org/drawingml/2006/main">
+              <a:graphicData uri="http://schemas.openxmlformats.org/drawingml/2006/picture">
+                <pic:pic xmlns:pic="http://schemas.openxmlformats.org/drawingml/2006/picture">
+                  <pic:nvPicPr>
+                    <pic:cNvPr id="56571587" name="Picture 1" descr="A screenshot of a game&#10;&#10;Description automatically generated"/>
+                    <pic:cNvPicPr/>
+                  </pic:nvPicPr>
+                  <pic:blipFill>
+                    <a:blip r:embed="rId11"/>
+                    <a:stretch>
+                      <a:fillRect/>
+                    </a:stretch>
+                  </pic:blipFill>
+                  <pic:spPr>
+                    <a:xfrm>
+                      <a:off x="0" y="0"/>
+                      <a:ext cx="5713595" cy="1638996"/>
+                    </a:xfrm>
+                    <a:prstGeom prst="rect">
+                      <a:avLst/>
+                    </a:prstGeom>
+                  </pic:spPr>
+                </pic:pic>
+              </a:graphicData>
+            </a:graphic>
+          </wp:inline>
+        </w:drawing>
+      </w:r>
+    </w:p>
+    <w:p>
+      <w:r>
+        <w:t>Final Boss</w:t>
+      </w:r>
+    </w:p>
+    <w:p>
+      <w:pPr>
+        <w:rPr>
+          <w:b/>
+          <w:bCs/>
+        </w:rPr>
+      </w:pPr>
+      <w:r>
+        <w:rPr>
+          <w:b/>
+          <w:bCs/>
+        </w:rPr>
+        <w:drawing>
+          <wp:inline distT="0" distB="0" distL="0" distR="0" wp14:anchorId="0D26614B" wp14:editId="2BF7D709">
+            <wp:extent cx="4030797" cy="1231200"/>
+            <wp:effectExtent l="0" t="0" r="0" b="7620"/>
+            <wp:docPr id="868325906" name="Picture 1" descr="A screenshot of a video game&#10;&#10;Description automatically generated"/>
+            <wp:cNvGraphicFramePr>
+              <a:graphicFrameLocks xmlns:a="http://schemas.openxmlformats.org/drawingml/2006/main" noChangeAspect="1"/>
+            </wp:cNvGraphicFramePr>
+            <a:graphic xmlns:a="http://schemas.openxmlformats.org/drawingml/2006/main">
+              <a:graphicData uri="http://schemas.openxmlformats.org/drawingml/2006/picture">
+                <pic:pic xmlns:pic="http://schemas.openxmlformats.org/drawingml/2006/picture">
+                  <pic:nvPicPr>
+                    <pic:cNvPr id="868325906" name="Picture 1" descr="A screenshot of a video game&#10;&#10;Description automatically generated"/>
+                    <pic:cNvPicPr/>
+                  </pic:nvPicPr>
+                  <pic:blipFill>
+                    <a:blip r:embed="rId12"/>
+                    <a:stretch>
+                      <a:fillRect/>
+                    </a:stretch>
+                  </pic:blipFill>
+                  <pic:spPr>
+                    <a:xfrm>
+                      <a:off x="0" y="0"/>
+                      <a:ext cx="4067029" cy="1242267"/>
+                    </a:xfrm>
+                    <a:prstGeom prst="rect">
+                      <a:avLst/>
+                    </a:prstGeom>
+                  </pic:spPr>
+                </pic:pic>
+              </a:graphicData>
+            </a:graphic>
+          </wp:inline>
+        </w:drawing>
       </w:r>
     </w:p>
     <w:sectPr>
@@ -1280,7 +1549,6 @@
   <w:style w:type="character" w:default="1" w:styleId="DefaultParagraphFont">
     <w:name w:val="Default Paragraph Font"/>
     <w:uiPriority w:val="1"/>
-    <w:semiHidden/>
     <w:unhideWhenUsed/>
   </w:style>
   <w:style w:type="table" w:default="1" w:styleId="TableNormal">

</xml_diff>

<commit_message>
Updated proposal to include updated git repo commit history
</commit_message>
<xml_diff>
--- a/proposal.docx
+++ b/proposal.docx
@@ -256,14 +256,11 @@
     </w:p>
     <w:p>
       <w:r>
-        <w:rPr>
-          <w:noProof/>
-        </w:rPr>
         <w:drawing>
-          <wp:inline distT="0" distB="0" distL="0" distR="0" wp14:anchorId="2BFE8ECC" wp14:editId="3812E590">
-            <wp:extent cx="3463200" cy="1998740"/>
-            <wp:effectExtent l="0" t="0" r="4445" b="1905"/>
-            <wp:docPr id="1968388279" name="Picture 1" descr="A screenshot of a computer&#10;&#10;Description automatically generated"/>
+          <wp:inline distT="0" distB="0" distL="0" distR="0" wp14:anchorId="443ADFAF" wp14:editId="70C57724">
+            <wp:extent cx="1592981" cy="2301308"/>
+            <wp:effectExtent l="0" t="0" r="7620" b="3810"/>
+            <wp:docPr id="1633851070" name="Picture 1" descr="A screenshot of a computer menu&#10;&#10;Description automatically generated"/>
             <wp:cNvGraphicFramePr>
               <a:graphicFrameLocks xmlns:a="http://schemas.openxmlformats.org/drawingml/2006/main" noChangeAspect="1"/>
             </wp:cNvGraphicFramePr>
@@ -271,7 +268,7 @@
               <a:graphicData uri="http://schemas.openxmlformats.org/drawingml/2006/picture">
                 <pic:pic xmlns:pic="http://schemas.openxmlformats.org/drawingml/2006/picture">
                   <pic:nvPicPr>
-                    <pic:cNvPr id="1968388279" name="Picture 1" descr="A screenshot of a computer&#10;&#10;Description automatically generated"/>
+                    <pic:cNvPr id="1633851070" name="Picture 1" descr="A screenshot of a computer menu&#10;&#10;Description automatically generated"/>
                     <pic:cNvPicPr/>
                   </pic:nvPicPr>
                   <pic:blipFill>
@@ -283,7 +280,7 @@
                   <pic:spPr>
                     <a:xfrm>
                       <a:off x="0" y="0"/>
-                      <a:ext cx="3484154" cy="2010833"/>
+                      <a:ext cx="1632824" cy="2358867"/>
                     </a:xfrm>
                     <a:prstGeom prst="rect">
                       <a:avLst/>
@@ -317,20 +314,6 @@
       </w:r>
     </w:p>
     <w:p>
-      <w:pPr>
-        <w:rPr>
-          <w:b/>
-          <w:bCs/>
-        </w:rPr>
-      </w:pPr>
-    </w:p>
-    <w:p>
-      <w:pPr>
-        <w:rPr>
-          <w:b/>
-          <w:bCs/>
-        </w:rPr>
-      </w:pPr>
       <w:r>
         <w:rPr>
           <w:b/>
@@ -383,6 +366,7 @@
         <w:rPr>
           <w:b/>
           <w:bCs/>
+          <w:noProof/>
         </w:rPr>
         <w:drawing>
           <wp:inline distT="0" distB="0" distL="0" distR="0" wp14:anchorId="0DF3F5DA" wp14:editId="06FA4CC5">
@@ -429,10 +413,7 @@
         <w:t>User-Drawn</w:t>
       </w:r>
       <w:r>
-        <w:t xml:space="preserve"> Shape</w:t>
-      </w:r>
-      <w:r>
-        <w:t>/Accuracy</w:t>
+        <w:t xml:space="preserve"> Shape/Accuracy</w:t>
       </w:r>
     </w:p>
     <w:p>
@@ -446,6 +427,7 @@
         <w:rPr>
           <w:b/>
           <w:bCs/>
+          <w:noProof/>
         </w:rPr>
         <w:drawing>
           <wp:inline distT="0" distB="0" distL="0" distR="0" wp14:anchorId="2E7B1A3D" wp14:editId="00449E96">
@@ -486,14 +468,14 @@
     </w:p>
     <w:p>
       <w:r>
-        <w:t>Losing Hearts/</w:t>
-      </w:r>
-      <w:r>
-        <w:t>Combo Creation Algorithm</w:t>
-      </w:r>
-    </w:p>
-    <w:p>
-      <w:r>
+        <w:t>Losing Hearts/Combo Creation Algorithm</w:t>
+      </w:r>
+    </w:p>
+    <w:p>
+      <w:r>
+        <w:rPr>
+          <w:noProof/>
+        </w:rPr>
         <w:drawing>
           <wp:inline distT="0" distB="0" distL="0" distR="0" wp14:anchorId="3C5C486B" wp14:editId="3A9035F2">
             <wp:extent cx="5702400" cy="1635785"/>
@@ -547,6 +529,7 @@
         <w:rPr>
           <w:b/>
           <w:bCs/>
+          <w:noProof/>
         </w:rPr>
         <w:drawing>
           <wp:inline distT="0" distB="0" distL="0" distR="0" wp14:anchorId="0D26614B" wp14:editId="2BF7D709">
@@ -1549,6 +1532,7 @@
   <w:style w:type="character" w:default="1" w:styleId="DefaultParagraphFont">
     <w:name w:val="Default Paragraph Font"/>
     <w:uiPriority w:val="1"/>
+    <w:semiHidden/>
     <w:unhideWhenUsed/>
   </w:style>
   <w:style w:type="table" w:default="1" w:styleId="TableNormal">

</xml_diff>